<commit_message>
Adicionando conteúdo referente a feature fr-1.0.1
</commit_message>
<xml_diff>
--- a/Questao3/Questões 3.docx
+++ b/Questao3/Questões 3.docx
@@ -1,6 +1,6 @@
 
 <file path=word/document.xml><?xml version="1.0" encoding="utf-8"?>
-<w:document xmlns:wpc="http://schemas.microsoft.com/office/word/2010/wordprocessingCanvas" xmlns:cx="http://schemas.microsoft.com/office/drawing/2014/chartex" xmlns:cx1="http://schemas.microsoft.com/office/drawing/2015/9/8/chartex" xmlns:cx2="http://schemas.microsoft.com/office/drawing/2015/10/21/chartex" xmlns:cx3="http://schemas.microsoft.com/office/drawing/2016/5/9/chartex" xmlns:cx4="http://schemas.microsoft.com/office/drawing/2016/5/10/chartex" xmlns:cx5="http://schemas.microsoft.com/office/drawing/2016/5/11/chartex" xmlns:cx6="http://schemas.microsoft.com/office/drawing/2016/5/12/chartex" xmlns:cx7="http://schemas.microsoft.com/office/drawing/2016/5/13/chartex" xmlns:cx8="http://schemas.microsoft.com/office/drawing/2016/5/14/chartex" xmlns:mc="http://schemas.openxmlformats.org/markup-compatibility/2006" xmlns:aink="http://schemas.microsoft.com/office/drawing/2016/ink" xmlns:am3d="http://schemas.microsoft.com/office/drawing/2017/model3d" xmlns:o="urn:schemas-microsoft-com:office:office" xmlns:r="http://schemas.openxmlformats.org/officeDocument/2006/relationships" xmlns:m="http://schemas.openxmlformats.org/officeDocument/2006/math" xmlns:v="urn:schemas-microsoft-com:vml" xmlns:wp14="http://schemas.microsoft.com/office/word/2010/wordprocessingDrawing" xmlns:wp="http://schemas.openxmlformats.org/drawingml/2006/wordprocessingDrawing" xmlns:w10="urn:schemas-microsoft-com:office:word" xmlns:w="http://schemas.openxmlformats.org/wordprocessingml/2006/main" xmlns:w14="http://schemas.microsoft.com/office/word/2010/wordml" xmlns:w15="http://schemas.microsoft.com/office/word/2012/wordml" xmlns:w16cex="http://schemas.microsoft.com/office/word/2018/wordml/cex" xmlns:w16cid="http://schemas.microsoft.com/office/word/2016/wordml/cid" xmlns:w16="http://schemas.microsoft.com/office/word/2018/wordml" xmlns:w16sdtdh="http://schemas.microsoft.com/office/word/2020/wordml/sdtdatahash" xmlns:w16se="http://schemas.microsoft.com/office/word/2015/wordml/symex" xmlns:wpg="http://schemas.microsoft.com/office/word/2010/wordprocessingGroup" xmlns:wpi="http://schemas.microsoft.com/office/word/2010/wordprocessingInk" xmlns:wne="http://schemas.microsoft.com/office/word/2006/wordml" xmlns:wps="http://schemas.microsoft.com/office/word/2010/wordprocessingShape" mc:Ignorable="w14 w15 w16se w16cid w16 w16cex w16sdtdh wp14">
+<w:document xmlns:wpc="http://schemas.microsoft.com/office/word/2010/wordprocessingCanvas" xmlns:cx="http://schemas.microsoft.com/office/drawing/2014/chartex" xmlns:cx1="http://schemas.microsoft.com/office/drawing/2015/9/8/chartex" xmlns:cx2="http://schemas.microsoft.com/office/drawing/2015/10/21/chartex" xmlns:cx3="http://schemas.microsoft.com/office/drawing/2016/5/9/chartex" xmlns:cx4="http://schemas.microsoft.com/office/drawing/2016/5/10/chartex" xmlns:cx5="http://schemas.microsoft.com/office/drawing/2016/5/11/chartex" xmlns:cx6="http://schemas.microsoft.com/office/drawing/2016/5/12/chartex" xmlns:cx7="http://schemas.microsoft.com/office/drawing/2016/5/13/chartex" xmlns:cx8="http://schemas.microsoft.com/office/drawing/2016/5/14/chartex" xmlns:mc="http://schemas.openxmlformats.org/markup-compatibility/2006" xmlns:aink="http://schemas.microsoft.com/office/drawing/2016/ink" xmlns:am3d="http://schemas.microsoft.com/office/drawing/2017/model3d" xmlns:o="urn:schemas-microsoft-com:office:office" xmlns:oel="http://schemas.microsoft.com/office/2019/extlst" xmlns:r="http://schemas.openxmlformats.org/officeDocument/2006/relationships" xmlns:m="http://schemas.openxmlformats.org/officeDocument/2006/math" xmlns:v="urn:schemas-microsoft-com:vml" xmlns:wp14="http://schemas.microsoft.com/office/word/2010/wordprocessingDrawing" xmlns:wp="http://schemas.openxmlformats.org/drawingml/2006/wordprocessingDrawing" xmlns:w10="urn:schemas-microsoft-com:office:word" xmlns:w="http://schemas.openxmlformats.org/wordprocessingml/2006/main" xmlns:w14="http://schemas.microsoft.com/office/word/2010/wordml" xmlns:w15="http://schemas.microsoft.com/office/word/2012/wordml" xmlns:w16cex="http://schemas.microsoft.com/office/word/2018/wordml/cex" xmlns:w16cid="http://schemas.microsoft.com/office/word/2016/wordml/cid" xmlns:w16="http://schemas.microsoft.com/office/word/2018/wordml" xmlns:w16sdtdh="http://schemas.microsoft.com/office/word/2020/wordml/sdtdatahash" xmlns:w16se="http://schemas.microsoft.com/office/word/2015/wordml/symex" xmlns:wpg="http://schemas.microsoft.com/office/word/2010/wordprocessingGroup" xmlns:wpi="http://schemas.microsoft.com/office/word/2010/wordprocessingInk" xmlns:wne="http://schemas.microsoft.com/office/word/2006/wordml" xmlns:wps="http://schemas.microsoft.com/office/word/2010/wordprocessingShape" mc:Ignorable="w14 w15 w16se w16cid w16 w16cex w16sdtdh wp14">
   <w:body>
     <w:p>
       <w:pPr>
@@ -127,6 +127,7 @@
                 <w:lang w:val="en-US"/>
               </w:rPr>
             </w:pPr>
+            <w:bookmarkStart w:id="0" w:name="OLE_LINK1"/>
             <w:r>
               <w:rPr>
                 <w:rFonts w:ascii="Courier New" w:hAnsi="Courier New" w:cs="Courier New"/>
@@ -136,6 +137,7 @@
               <w:t>nano README.md</w:t>
             </w:r>
           </w:p>
+          <w:bookmarkEnd w:id="0"/>
           <w:p>
             <w:pPr>
               <w:rPr>
@@ -267,6 +269,7 @@
                 <w:lang w:val="en-US"/>
               </w:rPr>
             </w:pPr>
+            <w:bookmarkStart w:id="1" w:name="OLE_LINK2"/>
             <w:r>
               <w:rPr>
                 <w:rFonts w:ascii="Courier New" w:hAnsi="Courier New" w:cs="Courier New"/>
@@ -276,23 +279,25 @@
               <w:t>nano style.css</w:t>
             </w:r>
           </w:p>
-          <w:p>
-            <w:pPr>
-              <w:rPr>
-                <w:rFonts w:ascii="Courier New" w:hAnsi="Courier New" w:cs="Courier New"/>
-                <w:color w:val="00B050"/>
-                <w:lang w:val="en-US"/>
-              </w:rPr>
-            </w:pPr>
-          </w:p>
-          <w:p>
-            <w:pPr>
-              <w:rPr>
-                <w:rFonts w:ascii="Courier New" w:hAnsi="Courier New" w:cs="Courier New"/>
-                <w:color w:val="00B050"/>
-                <w:lang w:val="en-US"/>
-              </w:rPr>
-            </w:pPr>
+          <w:bookmarkEnd w:id="1"/>
+          <w:p>
+            <w:pPr>
+              <w:rPr>
+                <w:rFonts w:ascii="Courier New" w:hAnsi="Courier New" w:cs="Courier New"/>
+                <w:color w:val="00B050"/>
+                <w:lang w:val="en-US"/>
+              </w:rPr>
+            </w:pPr>
+          </w:p>
+          <w:p>
+            <w:pPr>
+              <w:rPr>
+                <w:rFonts w:ascii="Courier New" w:hAnsi="Courier New" w:cs="Courier New"/>
+                <w:color w:val="00B050"/>
+                <w:lang w:val="en-US"/>
+              </w:rPr>
+            </w:pPr>
+            <w:bookmarkStart w:id="2" w:name="OLE_LINK3"/>
             <w:r>
               <w:rPr>
                 <w:rFonts w:ascii="Courier New" w:hAnsi="Courier New" w:cs="Courier New"/>
@@ -302,23 +307,25 @@
               <w:t>git add style.css</w:t>
             </w:r>
           </w:p>
-          <w:p>
-            <w:pPr>
-              <w:rPr>
-                <w:rFonts w:ascii="Courier New" w:hAnsi="Courier New" w:cs="Courier New"/>
-                <w:color w:val="00B050"/>
-                <w:lang w:val="en-US"/>
-              </w:rPr>
-            </w:pPr>
-          </w:p>
-          <w:p>
-            <w:pPr>
-              <w:rPr>
-                <w:rFonts w:ascii="Courier New" w:hAnsi="Courier New" w:cs="Courier New"/>
-                <w:color w:val="00B050"/>
-                <w:lang w:val="en-US"/>
-              </w:rPr>
-            </w:pPr>
+          <w:bookmarkEnd w:id="2"/>
+          <w:p>
+            <w:pPr>
+              <w:rPr>
+                <w:rFonts w:ascii="Courier New" w:hAnsi="Courier New" w:cs="Courier New"/>
+                <w:color w:val="00B050"/>
+                <w:lang w:val="en-US"/>
+              </w:rPr>
+            </w:pPr>
+          </w:p>
+          <w:p>
+            <w:pPr>
+              <w:rPr>
+                <w:rFonts w:ascii="Courier New" w:hAnsi="Courier New" w:cs="Courier New"/>
+                <w:color w:val="00B050"/>
+                <w:lang w:val="en-US"/>
+              </w:rPr>
+            </w:pPr>
+            <w:bookmarkStart w:id="3" w:name="OLE_LINK4"/>
             <w:r>
               <w:rPr>
                 <w:rFonts w:ascii="Courier New" w:hAnsi="Courier New" w:cs="Courier New"/>
@@ -328,23 +335,25 @@
               <w:t>git commit -m "Commit 2"</w:t>
             </w:r>
           </w:p>
-          <w:p>
-            <w:pPr>
-              <w:rPr>
-                <w:rFonts w:ascii="Courier New" w:hAnsi="Courier New" w:cs="Courier New"/>
-                <w:color w:val="00B050"/>
-                <w:lang w:val="en-US"/>
-              </w:rPr>
-            </w:pPr>
-          </w:p>
-          <w:p>
-            <w:pPr>
-              <w:rPr>
-                <w:rFonts w:ascii="Courier New" w:hAnsi="Courier New" w:cs="Courier New"/>
-                <w:color w:val="00B050"/>
-                <w:lang w:val="en-US"/>
-              </w:rPr>
-            </w:pPr>
+          <w:bookmarkEnd w:id="3"/>
+          <w:p>
+            <w:pPr>
+              <w:rPr>
+                <w:rFonts w:ascii="Courier New" w:hAnsi="Courier New" w:cs="Courier New"/>
+                <w:color w:val="00B050"/>
+                <w:lang w:val="en-US"/>
+              </w:rPr>
+            </w:pPr>
+          </w:p>
+          <w:p>
+            <w:pPr>
+              <w:rPr>
+                <w:rFonts w:ascii="Courier New" w:hAnsi="Courier New" w:cs="Courier New"/>
+                <w:color w:val="00B050"/>
+                <w:lang w:val="en-US"/>
+              </w:rPr>
+            </w:pPr>
+            <w:bookmarkStart w:id="4" w:name="OLE_LINK5"/>
             <w:r>
               <w:rPr>
                 <w:rFonts w:ascii="Courier New" w:hAnsi="Courier New" w:cs="Courier New"/>
@@ -354,23 +363,25 @@
               <w:t>git checkout -b testing</w:t>
             </w:r>
           </w:p>
-          <w:p>
-            <w:pPr>
-              <w:rPr>
-                <w:rFonts w:ascii="Courier New" w:hAnsi="Courier New" w:cs="Courier New"/>
-                <w:color w:val="00B050"/>
-                <w:lang w:val="en-US"/>
-              </w:rPr>
-            </w:pPr>
-          </w:p>
-          <w:p>
-            <w:pPr>
-              <w:rPr>
-                <w:rFonts w:ascii="Courier New" w:hAnsi="Courier New" w:cs="Courier New"/>
-                <w:color w:val="00B050"/>
-                <w:lang w:val="en-US"/>
-              </w:rPr>
-            </w:pPr>
+          <w:bookmarkEnd w:id="4"/>
+          <w:p>
+            <w:pPr>
+              <w:rPr>
+                <w:rFonts w:ascii="Courier New" w:hAnsi="Courier New" w:cs="Courier New"/>
+                <w:color w:val="00B050"/>
+                <w:lang w:val="en-US"/>
+              </w:rPr>
+            </w:pPr>
+          </w:p>
+          <w:p>
+            <w:pPr>
+              <w:rPr>
+                <w:rFonts w:ascii="Courier New" w:hAnsi="Courier New" w:cs="Courier New"/>
+                <w:color w:val="00B050"/>
+                <w:lang w:val="en-US"/>
+              </w:rPr>
+            </w:pPr>
+            <w:bookmarkStart w:id="5" w:name="OLE_LINK6"/>
             <w:r>
               <w:rPr>
                 <w:rFonts w:ascii="Courier New" w:hAnsi="Courier New" w:cs="Courier New"/>
@@ -380,23 +391,25 @@
               <w:t>nano script.js</w:t>
             </w:r>
           </w:p>
-          <w:p>
-            <w:pPr>
-              <w:rPr>
-                <w:rFonts w:ascii="Courier New" w:hAnsi="Courier New" w:cs="Courier New"/>
-                <w:color w:val="00B050"/>
-                <w:lang w:val="en-US"/>
-              </w:rPr>
-            </w:pPr>
-          </w:p>
-          <w:p>
-            <w:pPr>
-              <w:rPr>
-                <w:rFonts w:ascii="Courier New" w:hAnsi="Courier New" w:cs="Courier New"/>
-                <w:color w:val="00B050"/>
-                <w:lang w:val="en-US"/>
-              </w:rPr>
-            </w:pPr>
+          <w:bookmarkEnd w:id="5"/>
+          <w:p>
+            <w:pPr>
+              <w:rPr>
+                <w:rFonts w:ascii="Courier New" w:hAnsi="Courier New" w:cs="Courier New"/>
+                <w:color w:val="00B050"/>
+                <w:lang w:val="en-US"/>
+              </w:rPr>
+            </w:pPr>
+          </w:p>
+          <w:p>
+            <w:pPr>
+              <w:rPr>
+                <w:rFonts w:ascii="Courier New" w:hAnsi="Courier New" w:cs="Courier New"/>
+                <w:color w:val="00B050"/>
+                <w:lang w:val="en-US"/>
+              </w:rPr>
+            </w:pPr>
+            <w:bookmarkStart w:id="6" w:name="OLE_LINK7"/>
             <w:r>
               <w:rPr>
                 <w:rFonts w:ascii="Courier New" w:hAnsi="Courier New" w:cs="Courier New"/>
@@ -416,23 +429,25 @@
             </w:r>
             <w:proofErr w:type="spellEnd"/>
           </w:p>
-          <w:p>
-            <w:pPr>
-              <w:rPr>
-                <w:rFonts w:ascii="Courier New" w:hAnsi="Courier New" w:cs="Courier New"/>
-                <w:color w:val="00B050"/>
-                <w:lang w:val="en-US"/>
-              </w:rPr>
-            </w:pPr>
-          </w:p>
-          <w:p>
-            <w:pPr>
-              <w:rPr>
-                <w:rFonts w:ascii="Courier New" w:hAnsi="Courier New" w:cs="Courier New"/>
-                <w:color w:val="00B050"/>
-                <w:lang w:val="en-US"/>
-              </w:rPr>
-            </w:pPr>
+          <w:bookmarkEnd w:id="6"/>
+          <w:p>
+            <w:pPr>
+              <w:rPr>
+                <w:rFonts w:ascii="Courier New" w:hAnsi="Courier New" w:cs="Courier New"/>
+                <w:color w:val="00B050"/>
+                <w:lang w:val="en-US"/>
+              </w:rPr>
+            </w:pPr>
+          </w:p>
+          <w:p>
+            <w:pPr>
+              <w:rPr>
+                <w:rFonts w:ascii="Courier New" w:hAnsi="Courier New" w:cs="Courier New"/>
+                <w:color w:val="00B050"/>
+                <w:lang w:val="en-US"/>
+              </w:rPr>
+            </w:pPr>
+            <w:bookmarkStart w:id="7" w:name="OLE_LINK8"/>
             <w:r>
               <w:rPr>
                 <w:rFonts w:ascii="Courier New" w:hAnsi="Courier New" w:cs="Courier New"/>
@@ -442,16 +457,18 @@
               <w:t>git commit -m "Commit 3"</w:t>
             </w:r>
           </w:p>
-          <w:p>
-            <w:pPr>
-              <w:rPr>
-                <w:rFonts w:ascii="Courier New" w:hAnsi="Courier New" w:cs="Courier New"/>
-                <w:color w:val="00B050"/>
-                <w:lang w:val="en-US"/>
-              </w:rPr>
-            </w:pPr>
-          </w:p>
-          <w:p>
+          <w:bookmarkEnd w:id="7"/>
+          <w:p>
+            <w:pPr>
+              <w:rPr>
+                <w:rFonts w:ascii="Courier New" w:hAnsi="Courier New" w:cs="Courier New"/>
+                <w:color w:val="00B050"/>
+                <w:lang w:val="en-US"/>
+              </w:rPr>
+            </w:pPr>
+          </w:p>
+          <w:p>
+            <w:bookmarkStart w:id="8" w:name="OLE_LINK9"/>
             <w:proofErr w:type="spellStart"/>
             <w:r>
               <w:rPr>
@@ -468,6 +485,7 @@
               </w:rPr>
               <w:t xml:space="preserve"> checkout master</w:t>
             </w:r>
+            <w:bookmarkEnd w:id="8"/>
           </w:p>
         </w:tc>
       </w:tr>
@@ -524,6 +542,13 @@
           <w:b/>
           <w:bCs/>
         </w:rPr>
+        <w:t>X</w:t>
+      </w:r>
+      <w:r>
+        <w:rPr>
+          <w:b/>
+          <w:bCs/>
+        </w:rPr>
         <w:t xml:space="preserve">  </w:t>
       </w:r>
       <w:r>
@@ -719,6 +744,232 @@
           <w:lang w:val="en-US"/>
         </w:rPr>
         <w:t>.html, script.js e style.css.</w:t>
+      </w:r>
+    </w:p>
+    <w:p>
+      <w:pPr>
+        <w:rPr>
+          <w:lang w:val="en-US"/>
+        </w:rPr>
+      </w:pPr>
+    </w:p>
+    <w:p>
+      <w:pPr>
+        <w:rPr>
+          <w:color w:val="FF0000"/>
+        </w:rPr>
+      </w:pPr>
+      <w:r>
+        <w:rPr>
+          <w:color w:val="FF0000"/>
+        </w:rPr>
+        <w:t xml:space="preserve">Ps.: </w:t>
+      </w:r>
+      <w:r>
+        <w:rPr>
+          <w:color w:val="FF0000"/>
+        </w:rPr>
+        <w:t xml:space="preserve">Na master só vai constar os que foram adicionados no caso o </w:t>
+      </w:r>
+      <w:proofErr w:type="spellStart"/>
+      <w:r>
+        <w:rPr>
+          <w:color w:val="FF0000"/>
+        </w:rPr>
+        <w:t>Readme</w:t>
+      </w:r>
+      <w:proofErr w:type="spellEnd"/>
+      <w:r>
+        <w:rPr>
+          <w:color w:val="FF0000"/>
+        </w:rPr>
+        <w:t xml:space="preserve"> e o </w:t>
+      </w:r>
+      <w:proofErr w:type="spellStart"/>
+      <w:r>
+        <w:rPr>
+          <w:color w:val="FF0000"/>
+        </w:rPr>
+        <w:t>Style</w:t>
+      </w:r>
+      <w:proofErr w:type="spellEnd"/>
+      <w:r>
+        <w:rPr>
+          <w:color w:val="FF0000"/>
+        </w:rPr>
+        <w:t xml:space="preserve"> pois com </w:t>
+      </w:r>
+      <w:proofErr w:type="gramStart"/>
+      <w:r>
+        <w:rPr>
+          <w:color w:val="FF0000"/>
+        </w:rPr>
+        <w:t>os comando</w:t>
+      </w:r>
+      <w:proofErr w:type="gramEnd"/>
+      <w:r>
+        <w:rPr>
+          <w:color w:val="FF0000"/>
+        </w:rPr>
+        <w:t xml:space="preserve"> acima não foi realizado nenhum merge com a Branch “</w:t>
+      </w:r>
+      <w:proofErr w:type="spellStart"/>
+      <w:r>
+        <w:rPr>
+          <w:color w:val="FF0000"/>
+        </w:rPr>
+        <w:t>testing</w:t>
+      </w:r>
+      <w:proofErr w:type="spellEnd"/>
+      <w:r>
+        <w:rPr>
+          <w:color w:val="FF0000"/>
+        </w:rPr>
+        <w:t>”.</w:t>
+      </w:r>
+    </w:p>
+    <w:p>
+      <w:pPr>
+        <w:rPr>
+          <w:color w:val="FF0000"/>
+        </w:rPr>
+      </w:pPr>
+    </w:p>
+    <w:p>
+      <w:pPr>
+        <w:rPr>
+          <w:color w:val="FF0000"/>
+        </w:rPr>
+      </w:pPr>
+      <w:r>
+        <w:rPr>
+          <w:color w:val="FF0000"/>
+        </w:rPr>
+        <w:t xml:space="preserve">Já </w:t>
+      </w:r>
+      <w:proofErr w:type="spellStart"/>
+      <w:r>
+        <w:rPr>
+          <w:color w:val="FF0000"/>
+        </w:rPr>
+        <w:t>brand</w:t>
+      </w:r>
+      <w:proofErr w:type="spellEnd"/>
+      <w:r>
+        <w:rPr>
+          <w:color w:val="FF0000"/>
+        </w:rPr>
+        <w:t xml:space="preserve"> </w:t>
+      </w:r>
+      <w:proofErr w:type="spellStart"/>
+      <w:r>
+        <w:rPr>
+          <w:color w:val="FF0000"/>
+        </w:rPr>
+        <w:t>testing</w:t>
+      </w:r>
+      <w:proofErr w:type="spellEnd"/>
+      <w:r>
+        <w:rPr>
+          <w:color w:val="FF0000"/>
+        </w:rPr>
+        <w:t xml:space="preserve"> todos os arquivos estarão presentes exceto o default.html que foi removido;</w:t>
+      </w:r>
+    </w:p>
+    <w:p/>
+    <w:p>
+      <w:pPr>
+        <w:rPr>
+          <w:lang w:val="en-US"/>
+        </w:rPr>
+      </w:pPr>
+      <w:r>
+        <w:rPr>
+          <w:noProof/>
+        </w:rPr>
+        <w:drawing>
+          <wp:inline distT="0" distB="0" distL="0" distR="0" wp14:anchorId="2BB37B5F" wp14:editId="1F90A55C">
+            <wp:extent cx="5343525" cy="714375"/>
+            <wp:effectExtent l="0" t="0" r="9525" b="9525"/>
+            <wp:docPr id="589662499" name="Imagem 1"/>
+            <wp:cNvGraphicFramePr>
+              <a:graphicFrameLocks xmlns:a="http://schemas.openxmlformats.org/drawingml/2006/main" noChangeAspect="1"/>
+            </wp:cNvGraphicFramePr>
+            <a:graphic xmlns:a="http://schemas.openxmlformats.org/drawingml/2006/main">
+              <a:graphicData uri="http://schemas.openxmlformats.org/drawingml/2006/picture">
+                <pic:pic xmlns:pic="http://schemas.openxmlformats.org/drawingml/2006/picture">
+                  <pic:nvPicPr>
+                    <pic:cNvPr id="589662499" name=""/>
+                    <pic:cNvPicPr/>
+                  </pic:nvPicPr>
+                  <pic:blipFill>
+                    <a:blip r:embed="rId5"/>
+                    <a:stretch>
+                      <a:fillRect/>
+                    </a:stretch>
+                  </pic:blipFill>
+                  <pic:spPr>
+                    <a:xfrm>
+                      <a:off x="0" y="0"/>
+                      <a:ext cx="5343525" cy="714375"/>
+                    </a:xfrm>
+                    <a:prstGeom prst="rect">
+                      <a:avLst/>
+                    </a:prstGeom>
+                  </pic:spPr>
+                </pic:pic>
+              </a:graphicData>
+            </a:graphic>
+          </wp:inline>
+        </w:drawing>
+      </w:r>
+    </w:p>
+    <w:p>
+      <w:pPr>
+        <w:rPr>
+          <w:lang w:val="en-US"/>
+        </w:rPr>
+      </w:pPr>
+      <w:r>
+        <w:rPr>
+          <w:noProof/>
+        </w:rPr>
+        <w:lastRenderedPageBreak/>
+        <w:drawing>
+          <wp:inline distT="0" distB="0" distL="0" distR="0" wp14:anchorId="539B57CF" wp14:editId="098491CB">
+            <wp:extent cx="5457825" cy="1419225"/>
+            <wp:effectExtent l="0" t="0" r="9525" b="9525"/>
+            <wp:docPr id="180103690" name="Imagem 1"/>
+            <wp:cNvGraphicFramePr>
+              <a:graphicFrameLocks xmlns:a="http://schemas.openxmlformats.org/drawingml/2006/main" noChangeAspect="1"/>
+            </wp:cNvGraphicFramePr>
+            <a:graphic xmlns:a="http://schemas.openxmlformats.org/drawingml/2006/main">
+              <a:graphicData uri="http://schemas.openxmlformats.org/drawingml/2006/picture">
+                <pic:pic xmlns:pic="http://schemas.openxmlformats.org/drawingml/2006/picture">
+                  <pic:nvPicPr>
+                    <pic:cNvPr id="180103690" name=""/>
+                    <pic:cNvPicPr/>
+                  </pic:nvPicPr>
+                  <pic:blipFill>
+                    <a:blip r:embed="rId6"/>
+                    <a:stretch>
+                      <a:fillRect/>
+                    </a:stretch>
+                  </pic:blipFill>
+                  <pic:spPr>
+                    <a:xfrm>
+                      <a:off x="0" y="0"/>
+                      <a:ext cx="5457825" cy="1419225"/>
+                    </a:xfrm>
+                    <a:prstGeom prst="rect">
+                      <a:avLst/>
+                    </a:prstGeom>
+                  </pic:spPr>
+                </pic:pic>
+              </a:graphicData>
+            </a:graphic>
+          </wp:inline>
+        </w:drawing>
       </w:r>
     </w:p>
     <w:p>
@@ -746,7 +997,7 @@
 </file>
 
 <file path=word/numbering.xml><?xml version="1.0" encoding="utf-8"?>
-<w:numbering xmlns:wpc="http://schemas.microsoft.com/office/word/2010/wordprocessingCanvas" xmlns:cx="http://schemas.microsoft.com/office/drawing/2014/chartex" xmlns:cx1="http://schemas.microsoft.com/office/drawing/2015/9/8/chartex" xmlns:cx2="http://schemas.microsoft.com/office/drawing/2015/10/21/chartex" xmlns:cx3="http://schemas.microsoft.com/office/drawing/2016/5/9/chartex" xmlns:cx4="http://schemas.microsoft.com/office/drawing/2016/5/10/chartex" xmlns:cx5="http://schemas.microsoft.com/office/drawing/2016/5/11/chartex" xmlns:cx6="http://schemas.microsoft.com/office/drawing/2016/5/12/chartex" xmlns:cx7="http://schemas.microsoft.com/office/drawing/2016/5/13/chartex" xmlns:cx8="http://schemas.microsoft.com/office/drawing/2016/5/14/chartex" xmlns:mc="http://schemas.openxmlformats.org/markup-compatibility/2006" xmlns:aink="http://schemas.microsoft.com/office/drawing/2016/ink" xmlns:am3d="http://schemas.microsoft.com/office/drawing/2017/model3d" xmlns:o="urn:schemas-microsoft-com:office:office" xmlns:r="http://schemas.openxmlformats.org/officeDocument/2006/relationships" xmlns:m="http://schemas.openxmlformats.org/officeDocument/2006/math" xmlns:v="urn:schemas-microsoft-com:vml" xmlns:wp14="http://schemas.microsoft.com/office/word/2010/wordprocessingDrawing" xmlns:wp="http://schemas.openxmlformats.org/drawingml/2006/wordprocessingDrawing" xmlns:w10="urn:schemas-microsoft-com:office:word" xmlns:w="http://schemas.openxmlformats.org/wordprocessingml/2006/main" xmlns:w14="http://schemas.microsoft.com/office/word/2010/wordml" xmlns:w15="http://schemas.microsoft.com/office/word/2012/wordml" xmlns:w16cex="http://schemas.microsoft.com/office/word/2018/wordml/cex" xmlns:w16cid="http://schemas.microsoft.com/office/word/2016/wordml/cid" xmlns:w16="http://schemas.microsoft.com/office/word/2018/wordml" xmlns:w16sdtdh="http://schemas.microsoft.com/office/word/2020/wordml/sdtdatahash" xmlns:w16se="http://schemas.microsoft.com/office/word/2015/wordml/symex" xmlns:wpg="http://schemas.microsoft.com/office/word/2010/wordprocessingGroup" xmlns:wpi="http://schemas.microsoft.com/office/word/2010/wordprocessingInk" xmlns:wne="http://schemas.microsoft.com/office/word/2006/wordml" xmlns:wps="http://schemas.microsoft.com/office/word/2010/wordprocessingShape" mc:Ignorable="w14 w15 w16se w16cid w16 w16cex w16sdtdh wp14">
+<w:numbering xmlns:wpc="http://schemas.microsoft.com/office/word/2010/wordprocessingCanvas" xmlns:cx="http://schemas.microsoft.com/office/drawing/2014/chartex" xmlns:cx1="http://schemas.microsoft.com/office/drawing/2015/9/8/chartex" xmlns:cx2="http://schemas.microsoft.com/office/drawing/2015/10/21/chartex" xmlns:cx3="http://schemas.microsoft.com/office/drawing/2016/5/9/chartex" xmlns:cx4="http://schemas.microsoft.com/office/drawing/2016/5/10/chartex" xmlns:cx5="http://schemas.microsoft.com/office/drawing/2016/5/11/chartex" xmlns:cx6="http://schemas.microsoft.com/office/drawing/2016/5/12/chartex" xmlns:cx7="http://schemas.microsoft.com/office/drawing/2016/5/13/chartex" xmlns:cx8="http://schemas.microsoft.com/office/drawing/2016/5/14/chartex" xmlns:mc="http://schemas.openxmlformats.org/markup-compatibility/2006" xmlns:aink="http://schemas.microsoft.com/office/drawing/2016/ink" xmlns:am3d="http://schemas.microsoft.com/office/drawing/2017/model3d" xmlns:o="urn:schemas-microsoft-com:office:office" xmlns:oel="http://schemas.microsoft.com/office/2019/extlst" xmlns:r="http://schemas.openxmlformats.org/officeDocument/2006/relationships" xmlns:m="http://schemas.openxmlformats.org/officeDocument/2006/math" xmlns:v="urn:schemas-microsoft-com:vml" xmlns:wp14="http://schemas.microsoft.com/office/word/2010/wordprocessingDrawing" xmlns:wp="http://schemas.openxmlformats.org/drawingml/2006/wordprocessingDrawing" xmlns:w10="urn:schemas-microsoft-com:office:word" xmlns:w="http://schemas.openxmlformats.org/wordprocessingml/2006/main" xmlns:w14="http://schemas.microsoft.com/office/word/2010/wordml" xmlns:w15="http://schemas.microsoft.com/office/word/2012/wordml" xmlns:w16cex="http://schemas.microsoft.com/office/word/2018/wordml/cex" xmlns:w16cid="http://schemas.microsoft.com/office/word/2016/wordml/cid" xmlns:w16="http://schemas.microsoft.com/office/word/2018/wordml" xmlns:w16sdtdh="http://schemas.microsoft.com/office/word/2020/wordml/sdtdatahash" xmlns:w16se="http://schemas.microsoft.com/office/word/2015/wordml/symex" xmlns:wpg="http://schemas.microsoft.com/office/word/2010/wordprocessingGroup" xmlns:wpi="http://schemas.microsoft.com/office/word/2010/wordprocessingInk" xmlns:wne="http://schemas.microsoft.com/office/word/2006/wordml" xmlns:wps="http://schemas.microsoft.com/office/word/2010/wordprocessingShape" mc:Ignorable="w14 w15 w16se w16cid w16 w16cex w16sdtdh wp14">
   <w:abstractNum w:abstractNumId="0" w15:restartNumberingAfterBreak="0">
     <w:nsid w:val="4DAC1402"/>
     <w:multiLevelType w:val="hybridMultilevel"/>
@@ -860,7 +1111,7 @@
       </w:rPr>
     </w:lvl>
   </w:abstractNum>
-  <w:num w:numId="1">
+  <w:num w:numId="1" w16cid:durableId="177432552">
     <w:abstractNumId w:val="0"/>
   </w:num>
 </w:numbering>

</xml_diff>